<commit_message>
Termo de abertura corrigido
</commit_message>
<xml_diff>
--- a/Documentos/Termos/Termo de Abertura_TDS-1.docx
+++ b/Documentos/Termos/Termo de Abertura_TDS-1.docx
@@ -1,6 +1,6 @@
 
 <file path=word/document.xml><?xml version="1.0" encoding="utf-8"?>
-<w:document xmlns:wpc="http://schemas.microsoft.com/office/word/2010/wordprocessingCanvas" xmlns:cx="http://schemas.microsoft.com/office/drawing/2014/chartex" xmlns:cx1="http://schemas.microsoft.com/office/drawing/2015/9/8/chartex" xmlns:cx2="http://schemas.microsoft.com/office/drawing/2015/10/21/chartex" xmlns:cx3="http://schemas.microsoft.com/office/drawing/2016/5/9/chartex" xmlns:cx4="http://schemas.microsoft.com/office/drawing/2016/5/10/chartex" xmlns:cx5="http://schemas.microsoft.com/office/drawing/2016/5/11/chartex" xmlns:cx6="http://schemas.microsoft.com/office/drawing/2016/5/12/chartex" xmlns:cx7="http://schemas.microsoft.com/office/drawing/2016/5/13/chartex" xmlns:cx8="http://schemas.microsoft.com/office/drawing/2016/5/14/chartex" xmlns:mc="http://schemas.openxmlformats.org/markup-compatibility/2006" xmlns:aink="http://schemas.microsoft.com/office/drawing/2016/ink" xmlns:am3d="http://schemas.microsoft.com/office/drawing/2017/model3d" xmlns:o="urn:schemas-microsoft-com:office:office" xmlns:r="http://schemas.openxmlformats.org/officeDocument/2006/relationships" xmlns:m="http://schemas.openxmlformats.org/officeDocument/2006/math" xmlns:v="urn:schemas-microsoft-com:vml" xmlns:wp14="http://schemas.microsoft.com/office/word/2010/wordprocessingDrawing" xmlns:wp="http://schemas.openxmlformats.org/drawingml/2006/wordprocessingDrawing" xmlns:w10="urn:schemas-microsoft-com:office:word" xmlns:w="http://schemas.openxmlformats.org/wordprocessingml/2006/main" xmlns:w14="http://schemas.microsoft.com/office/word/2010/wordml" xmlns:w15="http://schemas.microsoft.com/office/word/2012/wordml" xmlns:w16cex="http://schemas.microsoft.com/office/word/2018/wordml/cex" xmlns:w16cid="http://schemas.microsoft.com/office/word/2016/wordml/cid" xmlns:w16="http://schemas.microsoft.com/office/word/2018/wordml" xmlns:w16sdtdh="http://schemas.microsoft.com/office/word/2020/wordml/sdtdatahash" xmlns:w16se="http://schemas.microsoft.com/office/word/2015/wordml/symex" xmlns:wpg="http://schemas.microsoft.com/office/word/2010/wordprocessingGroup" xmlns:wpi="http://schemas.microsoft.com/office/word/2010/wordprocessingInk" xmlns:wne="http://schemas.microsoft.com/office/word/2006/wordml" xmlns:wps="http://schemas.microsoft.com/office/word/2010/wordprocessingShape" mc:Ignorable="w14 w15 w16se w16cid w16 w16cex w16sdtdh wp14">
+<w:document xmlns:wpc="http://schemas.microsoft.com/office/word/2010/wordprocessingCanvas" xmlns:cx="http://schemas.microsoft.com/office/drawing/2014/chartex" xmlns:cx1="http://schemas.microsoft.com/office/drawing/2015/9/8/chartex" xmlns:cx2="http://schemas.microsoft.com/office/drawing/2015/10/21/chartex" xmlns:cx3="http://schemas.microsoft.com/office/drawing/2016/5/9/chartex" xmlns:cx4="http://schemas.microsoft.com/office/drawing/2016/5/10/chartex" xmlns:cx5="http://schemas.microsoft.com/office/drawing/2016/5/11/chartex" xmlns:cx6="http://schemas.microsoft.com/office/drawing/2016/5/12/chartex" xmlns:cx7="http://schemas.microsoft.com/office/drawing/2016/5/13/chartex" xmlns:cx8="http://schemas.microsoft.com/office/drawing/2016/5/14/chartex" xmlns:mc="http://schemas.openxmlformats.org/markup-compatibility/2006" xmlns:aink="http://schemas.microsoft.com/office/drawing/2016/ink" xmlns:am3d="http://schemas.microsoft.com/office/drawing/2017/model3d" xmlns:o="urn:schemas-microsoft-com:office:office" xmlns:oel="http://schemas.microsoft.com/office/2019/extlst" xmlns:r="http://schemas.openxmlformats.org/officeDocument/2006/relationships" xmlns:m="http://schemas.openxmlformats.org/officeDocument/2006/math" xmlns:v="urn:schemas-microsoft-com:vml" xmlns:wp14="http://schemas.microsoft.com/office/word/2010/wordprocessingDrawing" xmlns:wp="http://schemas.openxmlformats.org/drawingml/2006/wordprocessingDrawing" xmlns:w10="urn:schemas-microsoft-com:office:word" xmlns:w="http://schemas.openxmlformats.org/wordprocessingml/2006/main" xmlns:w14="http://schemas.microsoft.com/office/word/2010/wordml" xmlns:w15="http://schemas.microsoft.com/office/word/2012/wordml" xmlns:w16cex="http://schemas.microsoft.com/office/word/2018/wordml/cex" xmlns:w16cid="http://schemas.microsoft.com/office/word/2016/wordml/cid" xmlns:w16="http://schemas.microsoft.com/office/word/2018/wordml" xmlns:w16sdtdh="http://schemas.microsoft.com/office/word/2020/wordml/sdtdatahash" xmlns:w16se="http://schemas.microsoft.com/office/word/2015/wordml/symex" xmlns:wpg="http://schemas.microsoft.com/office/word/2010/wordprocessingGroup" xmlns:wpi="http://schemas.microsoft.com/office/word/2010/wordprocessingInk" xmlns:wne="http://schemas.microsoft.com/office/word/2006/wordml" xmlns:wps="http://schemas.microsoft.com/office/word/2010/wordprocessingShape" mc:Ignorable="w14 w15 w16se w16cid w16 w16cex w16sdtdh wp14">
   <w:body>
     <w:p>
       <w:pPr>
@@ -65,15 +65,17 @@
         </w:rPr>
         <w:t xml:space="preserve">o: </w:t>
       </w:r>
-      <w:r>
-        <w:rPr>
-          <w:rFonts w:ascii="Times New Roman" w:hAnsi="Times New Roman" w:cs="Times New Roman"/>
-          <w:bCs/>
-          <w:sz w:val="32"/>
-          <w:szCs w:val="32"/>
-        </w:rPr>
-        <w:t>FastShop(Nome temporario)</w:t>
-      </w:r>
+      <w:proofErr w:type="spellStart"/>
+      <w:r>
+        <w:rPr>
+          <w:rFonts w:ascii="Times New Roman" w:hAnsi="Times New Roman" w:cs="Times New Roman"/>
+          <w:bCs/>
+          <w:sz w:val="32"/>
+          <w:szCs w:val="32"/>
+        </w:rPr>
+        <w:t>Fshop</w:t>
+      </w:r>
+      <w:proofErr w:type="spellEnd"/>
     </w:p>
     <w:p>
       <w:pPr>
@@ -1002,7 +1004,13 @@
               <w:rPr>
                 <w:rFonts w:ascii="Times New Roman" w:hAnsi="Times New Roman" w:cs="Times New Roman"/>
               </w:rPr>
-              <w:t xml:space="preserve"> Alexandre Lennon</w:t>
+              <w:t xml:space="preserve"> </w:t>
+            </w:r>
+            <w:r>
+              <w:rPr>
+                <w:rFonts w:ascii="Times New Roman" w:hAnsi="Times New Roman" w:cs="Times New Roman"/>
+              </w:rPr>
+              <w:t>Carlos Eduardo da R. S. Santos</w:t>
             </w:r>
           </w:p>
         </w:tc>
@@ -1029,12 +1037,6 @@
                 <w:rFonts w:ascii="Times New Roman" w:hAnsi="Times New Roman" w:cs="Times New Roman"/>
               </w:rPr>
               <w:t>Data:</w:t>
-            </w:r>
-            <w:r>
-              <w:rPr>
-                <w:rFonts w:ascii="Times New Roman" w:hAnsi="Times New Roman" w:cs="Times New Roman"/>
-              </w:rPr>
-              <w:t>05/11</w:t>
             </w:r>
           </w:p>
         </w:tc>
@@ -1093,7 +1095,13 @@
               <w:rPr>
                 <w:rFonts w:ascii="Times New Roman" w:hAnsi="Times New Roman" w:cs="Times New Roman"/>
               </w:rPr>
-              <w:t xml:space="preserve"> Carlos Eduardo da R. S. Santos</w:t>
+              <w:t xml:space="preserve"> </w:t>
+            </w:r>
+            <w:r>
+              <w:rPr>
+                <w:rFonts w:ascii="Times New Roman" w:hAnsi="Times New Roman" w:cs="Times New Roman"/>
+              </w:rPr>
+              <w:t>Henrique Brechot</w:t>
             </w:r>
           </w:p>
         </w:tc>
@@ -1125,13 +1133,7 @@
               <w:rPr>
                 <w:rFonts w:ascii="Times New Roman" w:hAnsi="Times New Roman" w:cs="Times New Roman"/>
               </w:rPr>
-              <w:t xml:space="preserve"> </w:t>
-            </w:r>
-            <w:r>
-              <w:rPr>
-                <w:rFonts w:ascii="Times New Roman" w:hAnsi="Times New Roman" w:cs="Times New Roman"/>
-              </w:rPr>
-              <w:t>05/11</w:t>
+              <w:t xml:space="preserve"> 05/11</w:t>
             </w:r>
           </w:p>
         </w:tc>
@@ -1187,12 +1189,6 @@
               <w:lastRenderedPageBreak/>
               <w:t>Nome:</w:t>
             </w:r>
-            <w:r>
-              <w:rPr>
-                <w:rFonts w:ascii="Times New Roman" w:hAnsi="Times New Roman" w:cs="Times New Roman"/>
-              </w:rPr>
-              <w:t xml:space="preserve"> Henrique Brechot</w:t>
-            </w:r>
           </w:p>
         </w:tc>
         <w:tc>
@@ -1223,13 +1219,7 @@
               <w:rPr>
                 <w:rFonts w:ascii="Times New Roman" w:hAnsi="Times New Roman" w:cs="Times New Roman"/>
               </w:rPr>
-              <w:t xml:space="preserve"> </w:t>
-            </w:r>
-            <w:r>
-              <w:rPr>
-                <w:rFonts w:ascii="Times New Roman" w:hAnsi="Times New Roman" w:cs="Times New Roman"/>
-              </w:rPr>
-              <w:t>05/11</w:t>
+              <w:t xml:space="preserve"> 05/11</w:t>
             </w:r>
           </w:p>
         </w:tc>
@@ -1284,12 +1274,6 @@
               </w:rPr>
               <w:t>Nome:</w:t>
             </w:r>
-            <w:r>
-              <w:rPr>
-                <w:rFonts w:ascii="Times New Roman" w:hAnsi="Times New Roman" w:cs="Times New Roman"/>
-              </w:rPr>
-              <w:t xml:space="preserve"> Marcelo Donatti</w:t>
-            </w:r>
           </w:p>
         </w:tc>
         <w:tc>
@@ -1315,18 +1299,6 @@
                 <w:rFonts w:ascii="Times New Roman" w:hAnsi="Times New Roman" w:cs="Times New Roman"/>
               </w:rPr>
               <w:t>Data:</w:t>
-            </w:r>
-            <w:r>
-              <w:rPr>
-                <w:rFonts w:ascii="Times New Roman" w:hAnsi="Times New Roman" w:cs="Times New Roman"/>
-              </w:rPr>
-              <w:t xml:space="preserve"> </w:t>
-            </w:r>
-            <w:r>
-              <w:rPr>
-                <w:rFonts w:ascii="Times New Roman" w:hAnsi="Times New Roman" w:cs="Times New Roman"/>
-              </w:rPr>
-              <w:t>05/11</w:t>
             </w:r>
           </w:p>
         </w:tc>
@@ -1467,7 +1439,7 @@
 </file>
 
 <file path=word/endnotes.xml><?xml version="1.0" encoding="utf-8"?>
-<w:endnotes xmlns:wpc="http://schemas.microsoft.com/office/word/2010/wordprocessingCanvas" xmlns:cx="http://schemas.microsoft.com/office/drawing/2014/chartex" xmlns:cx1="http://schemas.microsoft.com/office/drawing/2015/9/8/chartex" xmlns:cx2="http://schemas.microsoft.com/office/drawing/2015/10/21/chartex" xmlns:cx3="http://schemas.microsoft.com/office/drawing/2016/5/9/chartex" xmlns:cx4="http://schemas.microsoft.com/office/drawing/2016/5/10/chartex" xmlns:cx5="http://schemas.microsoft.com/office/drawing/2016/5/11/chartex" xmlns:cx6="http://schemas.microsoft.com/office/drawing/2016/5/12/chartex" xmlns:cx7="http://schemas.microsoft.com/office/drawing/2016/5/13/chartex" xmlns:cx8="http://schemas.microsoft.com/office/drawing/2016/5/14/chartex" xmlns:mc="http://schemas.openxmlformats.org/markup-compatibility/2006" xmlns:aink="http://schemas.microsoft.com/office/drawing/2016/ink" xmlns:am3d="http://schemas.microsoft.com/office/drawing/2017/model3d" xmlns:o="urn:schemas-microsoft-com:office:office" xmlns:r="http://schemas.openxmlformats.org/officeDocument/2006/relationships" xmlns:m="http://schemas.openxmlformats.org/officeDocument/2006/math" xmlns:v="urn:schemas-microsoft-com:vml" xmlns:wp14="http://schemas.microsoft.com/office/word/2010/wordprocessingDrawing" xmlns:wp="http://schemas.openxmlformats.org/drawingml/2006/wordprocessingDrawing" xmlns:w10="urn:schemas-microsoft-com:office:word" xmlns:w="http://schemas.openxmlformats.org/wordprocessingml/2006/main" xmlns:w14="http://schemas.microsoft.com/office/word/2010/wordml" xmlns:w15="http://schemas.microsoft.com/office/word/2012/wordml" xmlns:w16cex="http://schemas.microsoft.com/office/word/2018/wordml/cex" xmlns:w16cid="http://schemas.microsoft.com/office/word/2016/wordml/cid" xmlns:w16="http://schemas.microsoft.com/office/word/2018/wordml" xmlns:w16sdtdh="http://schemas.microsoft.com/office/word/2020/wordml/sdtdatahash" xmlns:w16se="http://schemas.microsoft.com/office/word/2015/wordml/symex" xmlns:wpg="http://schemas.microsoft.com/office/word/2010/wordprocessingGroup" xmlns:wpi="http://schemas.microsoft.com/office/word/2010/wordprocessingInk" xmlns:wne="http://schemas.microsoft.com/office/word/2006/wordml" xmlns:wps="http://schemas.microsoft.com/office/word/2010/wordprocessingShape" mc:Ignorable="w14 w15 w16se w16cid w16 w16cex w16sdtdh wp14">
+<w:endnotes xmlns:wpc="http://schemas.microsoft.com/office/word/2010/wordprocessingCanvas" xmlns:cx="http://schemas.microsoft.com/office/drawing/2014/chartex" xmlns:cx1="http://schemas.microsoft.com/office/drawing/2015/9/8/chartex" xmlns:cx2="http://schemas.microsoft.com/office/drawing/2015/10/21/chartex" xmlns:cx3="http://schemas.microsoft.com/office/drawing/2016/5/9/chartex" xmlns:cx4="http://schemas.microsoft.com/office/drawing/2016/5/10/chartex" xmlns:cx5="http://schemas.microsoft.com/office/drawing/2016/5/11/chartex" xmlns:cx6="http://schemas.microsoft.com/office/drawing/2016/5/12/chartex" xmlns:cx7="http://schemas.microsoft.com/office/drawing/2016/5/13/chartex" xmlns:cx8="http://schemas.microsoft.com/office/drawing/2016/5/14/chartex" xmlns:mc="http://schemas.openxmlformats.org/markup-compatibility/2006" xmlns:aink="http://schemas.microsoft.com/office/drawing/2016/ink" xmlns:am3d="http://schemas.microsoft.com/office/drawing/2017/model3d" xmlns:o="urn:schemas-microsoft-com:office:office" xmlns:oel="http://schemas.microsoft.com/office/2019/extlst" xmlns:r="http://schemas.openxmlformats.org/officeDocument/2006/relationships" xmlns:m="http://schemas.openxmlformats.org/officeDocument/2006/math" xmlns:v="urn:schemas-microsoft-com:vml" xmlns:wp14="http://schemas.microsoft.com/office/word/2010/wordprocessingDrawing" xmlns:wp="http://schemas.openxmlformats.org/drawingml/2006/wordprocessingDrawing" xmlns:w10="urn:schemas-microsoft-com:office:word" xmlns:w="http://schemas.openxmlformats.org/wordprocessingml/2006/main" xmlns:w14="http://schemas.microsoft.com/office/word/2010/wordml" xmlns:w15="http://schemas.microsoft.com/office/word/2012/wordml" xmlns:w16cex="http://schemas.microsoft.com/office/word/2018/wordml/cex" xmlns:w16cid="http://schemas.microsoft.com/office/word/2016/wordml/cid" xmlns:w16="http://schemas.microsoft.com/office/word/2018/wordml" xmlns:w16sdtdh="http://schemas.microsoft.com/office/word/2020/wordml/sdtdatahash" xmlns:w16se="http://schemas.microsoft.com/office/word/2015/wordml/symex" xmlns:wpg="http://schemas.microsoft.com/office/word/2010/wordprocessingGroup" xmlns:wpi="http://schemas.microsoft.com/office/word/2010/wordprocessingInk" xmlns:wne="http://schemas.microsoft.com/office/word/2006/wordml" xmlns:wps="http://schemas.microsoft.com/office/word/2010/wordprocessingShape" mc:Ignorable="w14 w15 w16se w16cid w16 w16cex w16sdtdh wp14">
   <w:endnote w:type="separator" w:id="-1">
     <w:p>
       <w:pPr>
@@ -1496,7 +1468,7 @@
 </file>
 
 <file path=word/footnotes.xml><?xml version="1.0" encoding="utf-8"?>
-<w:footnotes xmlns:wpc="http://schemas.microsoft.com/office/word/2010/wordprocessingCanvas" xmlns:cx="http://schemas.microsoft.com/office/drawing/2014/chartex" xmlns:cx1="http://schemas.microsoft.com/office/drawing/2015/9/8/chartex" xmlns:cx2="http://schemas.microsoft.com/office/drawing/2015/10/21/chartex" xmlns:cx3="http://schemas.microsoft.com/office/drawing/2016/5/9/chartex" xmlns:cx4="http://schemas.microsoft.com/office/drawing/2016/5/10/chartex" xmlns:cx5="http://schemas.microsoft.com/office/drawing/2016/5/11/chartex" xmlns:cx6="http://schemas.microsoft.com/office/drawing/2016/5/12/chartex" xmlns:cx7="http://schemas.microsoft.com/office/drawing/2016/5/13/chartex" xmlns:cx8="http://schemas.microsoft.com/office/drawing/2016/5/14/chartex" xmlns:mc="http://schemas.openxmlformats.org/markup-compatibility/2006" xmlns:aink="http://schemas.microsoft.com/office/drawing/2016/ink" xmlns:am3d="http://schemas.microsoft.com/office/drawing/2017/model3d" xmlns:o="urn:schemas-microsoft-com:office:office" xmlns:r="http://schemas.openxmlformats.org/officeDocument/2006/relationships" xmlns:m="http://schemas.openxmlformats.org/officeDocument/2006/math" xmlns:v="urn:schemas-microsoft-com:vml" xmlns:wp14="http://schemas.microsoft.com/office/word/2010/wordprocessingDrawing" xmlns:wp="http://schemas.openxmlformats.org/drawingml/2006/wordprocessingDrawing" xmlns:w10="urn:schemas-microsoft-com:office:word" xmlns:w="http://schemas.openxmlformats.org/wordprocessingml/2006/main" xmlns:w14="http://schemas.microsoft.com/office/word/2010/wordml" xmlns:w15="http://schemas.microsoft.com/office/word/2012/wordml" xmlns:w16cex="http://schemas.microsoft.com/office/word/2018/wordml/cex" xmlns:w16cid="http://schemas.microsoft.com/office/word/2016/wordml/cid" xmlns:w16="http://schemas.microsoft.com/office/word/2018/wordml" xmlns:w16sdtdh="http://schemas.microsoft.com/office/word/2020/wordml/sdtdatahash" xmlns:w16se="http://schemas.microsoft.com/office/word/2015/wordml/symex" xmlns:wpg="http://schemas.microsoft.com/office/word/2010/wordprocessingGroup" xmlns:wpi="http://schemas.microsoft.com/office/word/2010/wordprocessingInk" xmlns:wne="http://schemas.microsoft.com/office/word/2006/wordml" xmlns:wps="http://schemas.microsoft.com/office/word/2010/wordprocessingShape" mc:Ignorable="w14 w15 w16se w16cid w16 w16cex w16sdtdh wp14">
+<w:footnotes xmlns:wpc="http://schemas.microsoft.com/office/word/2010/wordprocessingCanvas" xmlns:cx="http://schemas.microsoft.com/office/drawing/2014/chartex" xmlns:cx1="http://schemas.microsoft.com/office/drawing/2015/9/8/chartex" xmlns:cx2="http://schemas.microsoft.com/office/drawing/2015/10/21/chartex" xmlns:cx3="http://schemas.microsoft.com/office/drawing/2016/5/9/chartex" xmlns:cx4="http://schemas.microsoft.com/office/drawing/2016/5/10/chartex" xmlns:cx5="http://schemas.microsoft.com/office/drawing/2016/5/11/chartex" xmlns:cx6="http://schemas.microsoft.com/office/drawing/2016/5/12/chartex" xmlns:cx7="http://schemas.microsoft.com/office/drawing/2016/5/13/chartex" xmlns:cx8="http://schemas.microsoft.com/office/drawing/2016/5/14/chartex" xmlns:mc="http://schemas.openxmlformats.org/markup-compatibility/2006" xmlns:aink="http://schemas.microsoft.com/office/drawing/2016/ink" xmlns:am3d="http://schemas.microsoft.com/office/drawing/2017/model3d" xmlns:o="urn:schemas-microsoft-com:office:office" xmlns:oel="http://schemas.microsoft.com/office/2019/extlst" xmlns:r="http://schemas.openxmlformats.org/officeDocument/2006/relationships" xmlns:m="http://schemas.openxmlformats.org/officeDocument/2006/math" xmlns:v="urn:schemas-microsoft-com:vml" xmlns:wp14="http://schemas.microsoft.com/office/word/2010/wordprocessingDrawing" xmlns:wp="http://schemas.openxmlformats.org/drawingml/2006/wordprocessingDrawing" xmlns:w10="urn:schemas-microsoft-com:office:word" xmlns:w="http://schemas.openxmlformats.org/wordprocessingml/2006/main" xmlns:w14="http://schemas.microsoft.com/office/word/2010/wordml" xmlns:w15="http://schemas.microsoft.com/office/word/2012/wordml" xmlns:w16cex="http://schemas.microsoft.com/office/word/2018/wordml/cex" xmlns:w16cid="http://schemas.microsoft.com/office/word/2016/wordml/cid" xmlns:w16="http://schemas.microsoft.com/office/word/2018/wordml" xmlns:w16sdtdh="http://schemas.microsoft.com/office/word/2020/wordml/sdtdatahash" xmlns:w16se="http://schemas.microsoft.com/office/word/2015/wordml/symex" xmlns:wpg="http://schemas.microsoft.com/office/word/2010/wordprocessingGroup" xmlns:wpi="http://schemas.microsoft.com/office/word/2010/wordprocessingInk" xmlns:wne="http://schemas.microsoft.com/office/word/2006/wordml" xmlns:wps="http://schemas.microsoft.com/office/word/2010/wordprocessingShape" mc:Ignorable="w14 w15 w16se w16cid w16 w16cex w16sdtdh wp14">
   <w:footnote w:type="separator" w:id="-1">
     <w:p>
       <w:pPr>
@@ -1525,7 +1497,7 @@
 </file>
 
 <file path=word/numbering.xml><?xml version="1.0" encoding="utf-8"?>
-<w:numbering xmlns:wpc="http://schemas.microsoft.com/office/word/2010/wordprocessingCanvas" xmlns:cx="http://schemas.microsoft.com/office/drawing/2014/chartex" xmlns:cx1="http://schemas.microsoft.com/office/drawing/2015/9/8/chartex" xmlns:cx2="http://schemas.microsoft.com/office/drawing/2015/10/21/chartex" xmlns:cx3="http://schemas.microsoft.com/office/drawing/2016/5/9/chartex" xmlns:cx4="http://schemas.microsoft.com/office/drawing/2016/5/10/chartex" xmlns:cx5="http://schemas.microsoft.com/office/drawing/2016/5/11/chartex" xmlns:cx6="http://schemas.microsoft.com/office/drawing/2016/5/12/chartex" xmlns:cx7="http://schemas.microsoft.com/office/drawing/2016/5/13/chartex" xmlns:cx8="http://schemas.microsoft.com/office/drawing/2016/5/14/chartex" xmlns:mc="http://schemas.openxmlformats.org/markup-compatibility/2006" xmlns:aink="http://schemas.microsoft.com/office/drawing/2016/ink" xmlns:am3d="http://schemas.microsoft.com/office/drawing/2017/model3d" xmlns:o="urn:schemas-microsoft-com:office:office" xmlns:r="http://schemas.openxmlformats.org/officeDocument/2006/relationships" xmlns:m="http://schemas.openxmlformats.org/officeDocument/2006/math" xmlns:v="urn:schemas-microsoft-com:vml" xmlns:wp14="http://schemas.microsoft.com/office/word/2010/wordprocessingDrawing" xmlns:wp="http://schemas.openxmlformats.org/drawingml/2006/wordprocessingDrawing" xmlns:w10="urn:schemas-microsoft-com:office:word" xmlns:w="http://schemas.openxmlformats.org/wordprocessingml/2006/main" xmlns:w14="http://schemas.microsoft.com/office/word/2010/wordml" xmlns:w15="http://schemas.microsoft.com/office/word/2012/wordml" xmlns:w16cex="http://schemas.microsoft.com/office/word/2018/wordml/cex" xmlns:w16cid="http://schemas.microsoft.com/office/word/2016/wordml/cid" xmlns:w16="http://schemas.microsoft.com/office/word/2018/wordml" xmlns:w16sdtdh="http://schemas.microsoft.com/office/word/2020/wordml/sdtdatahash" xmlns:w16se="http://schemas.microsoft.com/office/word/2015/wordml/symex" xmlns:wpg="http://schemas.microsoft.com/office/word/2010/wordprocessingGroup" xmlns:wpi="http://schemas.microsoft.com/office/word/2010/wordprocessingInk" xmlns:wne="http://schemas.microsoft.com/office/word/2006/wordml" xmlns:wps="http://schemas.microsoft.com/office/word/2010/wordprocessingShape" mc:Ignorable="w14 w15 w16se w16cid w16 w16cex w16sdtdh wp14">
+<w:numbering xmlns:wpc="http://schemas.microsoft.com/office/word/2010/wordprocessingCanvas" xmlns:cx="http://schemas.microsoft.com/office/drawing/2014/chartex" xmlns:cx1="http://schemas.microsoft.com/office/drawing/2015/9/8/chartex" xmlns:cx2="http://schemas.microsoft.com/office/drawing/2015/10/21/chartex" xmlns:cx3="http://schemas.microsoft.com/office/drawing/2016/5/9/chartex" xmlns:cx4="http://schemas.microsoft.com/office/drawing/2016/5/10/chartex" xmlns:cx5="http://schemas.microsoft.com/office/drawing/2016/5/11/chartex" xmlns:cx6="http://schemas.microsoft.com/office/drawing/2016/5/12/chartex" xmlns:cx7="http://schemas.microsoft.com/office/drawing/2016/5/13/chartex" xmlns:cx8="http://schemas.microsoft.com/office/drawing/2016/5/14/chartex" xmlns:mc="http://schemas.openxmlformats.org/markup-compatibility/2006" xmlns:aink="http://schemas.microsoft.com/office/drawing/2016/ink" xmlns:am3d="http://schemas.microsoft.com/office/drawing/2017/model3d" xmlns:o="urn:schemas-microsoft-com:office:office" xmlns:oel="http://schemas.microsoft.com/office/2019/extlst" xmlns:r="http://schemas.openxmlformats.org/officeDocument/2006/relationships" xmlns:m="http://schemas.openxmlformats.org/officeDocument/2006/math" xmlns:v="urn:schemas-microsoft-com:vml" xmlns:wp14="http://schemas.microsoft.com/office/word/2010/wordprocessingDrawing" xmlns:wp="http://schemas.openxmlformats.org/drawingml/2006/wordprocessingDrawing" xmlns:w10="urn:schemas-microsoft-com:office:word" xmlns:w="http://schemas.openxmlformats.org/wordprocessingml/2006/main" xmlns:w14="http://schemas.microsoft.com/office/word/2010/wordml" xmlns:w15="http://schemas.microsoft.com/office/word/2012/wordml" xmlns:w16cex="http://schemas.microsoft.com/office/word/2018/wordml/cex" xmlns:w16cid="http://schemas.microsoft.com/office/word/2016/wordml/cid" xmlns:w16="http://schemas.microsoft.com/office/word/2018/wordml" xmlns:w16sdtdh="http://schemas.microsoft.com/office/word/2020/wordml/sdtdatahash" xmlns:w16se="http://schemas.microsoft.com/office/word/2015/wordml/symex" xmlns:wpg="http://schemas.microsoft.com/office/word/2010/wordprocessingGroup" xmlns:wpi="http://schemas.microsoft.com/office/word/2010/wordprocessingInk" xmlns:wne="http://schemas.microsoft.com/office/word/2006/wordml" xmlns:wps="http://schemas.microsoft.com/office/word/2010/wordprocessingShape" mc:Ignorable="w14 w15 w16se w16cid w16 w16cex w16sdtdh wp14">
   <w:abstractNum w:abstractNumId="0" w15:restartNumberingAfterBreak="0">
     <w:nsid w:val="069A6A01"/>
     <w:multiLevelType w:val="multilevel"/>
@@ -2106,19 +2078,19 @@
       </w:pPr>
     </w:lvl>
   </w:abstractNum>
-  <w:num w:numId="1">
+  <w:num w:numId="1" w16cid:durableId="551163294">
     <w:abstractNumId w:val="3"/>
   </w:num>
-  <w:num w:numId="2">
+  <w:num w:numId="2" w16cid:durableId="1031224566">
     <w:abstractNumId w:val="2"/>
   </w:num>
-  <w:num w:numId="3">
+  <w:num w:numId="3" w16cid:durableId="257182369">
     <w:abstractNumId w:val="0"/>
   </w:num>
-  <w:num w:numId="4">
+  <w:num w:numId="4" w16cid:durableId="253369307">
     <w:abstractNumId w:val="1"/>
   </w:num>
-  <w:num w:numId="5">
+  <w:num w:numId="5" w16cid:durableId="663969815">
     <w:abstractNumId w:val="4"/>
   </w:num>
 </w:numbering>
@@ -2526,7 +2498,7 @@
       <w:sz w:val="24"/>
     </w:rPr>
   </w:style>
-  <w:style w:type="character" w:default="1" w:styleId="Tipodeletrapredefinidodopargrafo">
+  <w:style w:type="character" w:default="1" w:styleId="Fontepargpadro">
     <w:name w:val="Default Paragraph Font"/>
     <w:uiPriority w:val="1"/>
     <w:semiHidden/>
@@ -2974,7 +2946,7 @@
   <w:style w:type="paragraph" w:styleId="Cabealho">
     <w:name w:val="header"/>
     <w:basedOn w:val="Normal"/>
-    <w:link w:val="CabealhoCarter"/>
+    <w:link w:val="CabealhoChar"/>
     <w:uiPriority w:val="99"/>
     <w:unhideWhenUsed/>
     <w:rsid w:val="005204C1"/>
@@ -2989,9 +2961,9 @@
       <w:szCs w:val="21"/>
     </w:rPr>
   </w:style>
-  <w:style w:type="character" w:customStyle="1" w:styleId="CabealhoCarter">
-    <w:name w:val="Cabeçalho Caráter"/>
-    <w:basedOn w:val="Tipodeletrapredefinidodopargrafo"/>
+  <w:style w:type="character" w:customStyle="1" w:styleId="CabealhoChar">
+    <w:name w:val="Cabeçalho Char"/>
+    <w:basedOn w:val="Fontepargpadro"/>
     <w:link w:val="Cabealho"/>
     <w:uiPriority w:val="99"/>
     <w:rsid w:val="005204C1"/>
@@ -3004,7 +2976,7 @@
   <w:style w:type="paragraph" w:styleId="Rodap">
     <w:name w:val="footer"/>
     <w:basedOn w:val="Normal"/>
-    <w:link w:val="RodapCarter"/>
+    <w:link w:val="RodapChar"/>
     <w:uiPriority w:val="99"/>
     <w:unhideWhenUsed/>
     <w:rsid w:val="005204C1"/>
@@ -3019,9 +2991,9 @@
       <w:szCs w:val="21"/>
     </w:rPr>
   </w:style>
-  <w:style w:type="character" w:customStyle="1" w:styleId="RodapCarter">
-    <w:name w:val="Rodapé Caráter"/>
-    <w:basedOn w:val="Tipodeletrapredefinidodopargrafo"/>
+  <w:style w:type="character" w:customStyle="1" w:styleId="RodapChar">
+    <w:name w:val="Rodapé Char"/>
+    <w:basedOn w:val="Fontepargpadro"/>
     <w:link w:val="Rodap"/>
     <w:uiPriority w:val="99"/>
     <w:rsid w:val="005204C1"/>

</xml_diff>